<commit_message>
large update to TU repo after graduating
</commit_message>
<xml_diff>
--- a/23FL/Tech_Comm/PP Drafts/Werle Jakob PP DRAFT (2023-12-04).docx
+++ b/23FL/Tech_Comm/PP Drafts/Werle Jakob PP DRAFT (2023-12-04).docx
@@ -1,6 +1,6 @@
 
 <file path=word/document.xml><?xml version="1.0" encoding="utf-8"?>
-<w:document xmlns:wpc="http://schemas.microsoft.com/office/word/2010/wordprocessingCanvas" xmlns:cx="http://schemas.microsoft.com/office/drawing/2014/chartex" xmlns:cx1="http://schemas.microsoft.com/office/drawing/2015/9/8/chartex" xmlns:cx2="http://schemas.microsoft.com/office/drawing/2015/10/21/chartex" xmlns:cx3="http://schemas.microsoft.com/office/drawing/2016/5/9/chartex" xmlns:cx4="http://schemas.microsoft.com/office/drawing/2016/5/10/chartex" xmlns:cx5="http://schemas.microsoft.com/office/drawing/2016/5/11/chartex" xmlns:cx6="http://schemas.microsoft.com/office/drawing/2016/5/12/chartex" xmlns:cx7="http://schemas.microsoft.com/office/drawing/2016/5/13/chartex" xmlns:cx8="http://schemas.microsoft.com/office/drawing/2016/5/14/chartex" xmlns:mc="http://schemas.openxmlformats.org/markup-compatibility/2006" xmlns:aink="http://schemas.microsoft.com/office/drawing/2016/ink" xmlns:am3d="http://schemas.microsoft.com/office/drawing/2017/model3d" xmlns:o="urn:schemas-microsoft-com:office:office" xmlns:oel="http://schemas.microsoft.com/office/2019/extlst" xmlns:r="http://schemas.openxmlformats.org/officeDocument/2006/relationships" xmlns:m="http://schemas.openxmlformats.org/officeDocument/2006/math" xmlns:v="urn:schemas-microsoft-com:vml" xmlns:wp14="http://schemas.microsoft.com/office/word/2010/wordprocessingDrawing" xmlns:wp="http://schemas.openxmlformats.org/drawingml/2006/wordprocessingDrawing" xmlns:w10="urn:schemas-microsoft-com:office:word" xmlns:w="http://schemas.openxmlformats.org/wordprocessingml/2006/main" xmlns:w14="http://schemas.microsoft.com/office/word/2010/wordml" xmlns:w15="http://schemas.microsoft.com/office/word/2012/wordml" xmlns:w16cex="http://schemas.microsoft.com/office/word/2018/wordml/cex" xmlns:w16cid="http://schemas.microsoft.com/office/word/2016/wordml/cid" xmlns:w16="http://schemas.microsoft.com/office/word/2018/wordml" xmlns:w16sdtdh="http://schemas.microsoft.com/office/word/2020/wordml/sdtdatahash" xmlns:w16se="http://schemas.microsoft.com/office/word/2015/wordml/symex" xmlns:wpg="http://schemas.microsoft.com/office/word/2010/wordprocessingGroup" xmlns:wpi="http://schemas.microsoft.com/office/word/2010/wordprocessingInk" xmlns:wne="http://schemas.microsoft.com/office/word/2006/wordml" xmlns:wps="http://schemas.microsoft.com/office/word/2010/wordprocessingShape" mc:Ignorable="w14 w15 w16se w16cid w16 w16cex w16sdtdh wp14">
+<w:document xmlns:wpc="http://schemas.microsoft.com/office/word/2010/wordprocessingCanvas" xmlns:cx="http://schemas.microsoft.com/office/drawing/2014/chartex" xmlns:cx1="http://schemas.microsoft.com/office/drawing/2015/9/8/chartex" xmlns:cx2="http://schemas.microsoft.com/office/drawing/2015/10/21/chartex" xmlns:cx3="http://schemas.microsoft.com/office/drawing/2016/5/9/chartex" xmlns:cx4="http://schemas.microsoft.com/office/drawing/2016/5/10/chartex" xmlns:cx5="http://schemas.microsoft.com/office/drawing/2016/5/11/chartex" xmlns:cx6="http://schemas.microsoft.com/office/drawing/2016/5/12/chartex" xmlns:cx7="http://schemas.microsoft.com/office/drawing/2016/5/13/chartex" xmlns:cx8="http://schemas.microsoft.com/office/drawing/2016/5/14/chartex" xmlns:mc="http://schemas.openxmlformats.org/markup-compatibility/2006" xmlns:aink="http://schemas.microsoft.com/office/drawing/2016/ink" xmlns:am3d="http://schemas.microsoft.com/office/drawing/2017/model3d" xmlns:o="urn:schemas-microsoft-com:office:office" xmlns:oel="http://schemas.microsoft.com/office/2019/extlst" xmlns:r="http://schemas.openxmlformats.org/officeDocument/2006/relationships" xmlns:m="http://schemas.openxmlformats.org/officeDocument/2006/math" xmlns:v="urn:schemas-microsoft-com:vml" xmlns:wp14="http://schemas.microsoft.com/office/word/2010/wordprocessingDrawing" xmlns:wp="http://schemas.openxmlformats.org/drawingml/2006/wordprocessingDrawing" xmlns:w10="urn:schemas-microsoft-com:office:word" xmlns:w="http://schemas.openxmlformats.org/wordprocessingml/2006/main" xmlns:w14="http://schemas.microsoft.com/office/word/2010/wordml" xmlns:w15="http://schemas.microsoft.com/office/word/2012/wordml" xmlns:w16cex="http://schemas.microsoft.com/office/word/2018/wordml/cex" xmlns:w16cid="http://schemas.microsoft.com/office/word/2016/wordml/cid" xmlns:w16="http://schemas.microsoft.com/office/word/2018/wordml" xmlns:w16du="http://schemas.microsoft.com/office/word/2023/wordml/word16du" xmlns:w16sdtdh="http://schemas.microsoft.com/office/word/2020/wordml/sdtdatahash" xmlns:w16se="http://schemas.microsoft.com/office/word/2015/wordml/symex" xmlns:wpg="http://schemas.microsoft.com/office/word/2010/wordprocessingGroup" xmlns:wpi="http://schemas.microsoft.com/office/word/2010/wordprocessingInk" xmlns:wne="http://schemas.microsoft.com/office/word/2006/wordml" xmlns:wps="http://schemas.microsoft.com/office/word/2010/wordprocessingShape" mc:Ignorable="w14 w15 w16se w16cid w16 w16cex w16sdtdh w16du wp14">
   <w:body>
     <w:sdt>
       <w:sdtPr>
@@ -2494,7 +2494,13 @@
     </w:p>
     <w:p>
       <w:r>
-        <w:t>Talk about how the rigs use is used to analyze/improve. The parameters focused in these improvements will likely be reflected later on in the objectives/</w:t>
+        <w:t>Talk about how the rig</w:t>
+      </w:r>
+      <w:r>
+        <w:t>’</w:t>
+      </w:r>
+      <w:r>
+        <w:t>s use is used to analyze/improve. The parameters focused in these improvements will likely be reflected later on in the objectives/</w:t>
       </w:r>
       <w:r>
         <w:t>comparable sections</w:t>
@@ -2746,7 +2752,7 @@
         <w:t>The earliest shaker rigs used 4 vertical posts. [What type of actuators]. According to Dodds and Plummer in their paper titled, ”</w:t>
       </w:r>
       <w:r>
-        <w:t xml:space="preserve"> Laboratory Road Simulation for Full Vehicle Testing</w:t>
+        <w:t>Laboratory Road Simulation for Full Vehicle Testing</w:t>
       </w:r>
       <w:r>
         <w:t xml:space="preserve">”, a limiting factor in the early days of shaker rig technology was a lack of understanding of the loading conditions and the </w:t>
@@ -3337,14 +3343,27 @@
       <w:r>
         <w:t xml:space="preserve">Table </w:t>
       </w:r>
-      <w:fldSimple w:instr=" SEQ Table \* ARABIC ">
-        <w:r>
-          <w:rPr>
-            <w:noProof/>
-          </w:rPr>
-          <w:t>2</w:t>
-        </w:r>
-      </w:fldSimple>
+      <w:r>
+        <w:fldChar w:fldCharType="begin"/>
+      </w:r>
+      <w:r>
+        <w:instrText xml:space="preserve"> SEQ Table \* ARABIC </w:instrText>
+      </w:r>
+      <w:r>
+        <w:fldChar w:fldCharType="separate"/>
+      </w:r>
+      <w:r>
+        <w:rPr>
+          <w:noProof/>
+        </w:rPr>
+        <w:t>2</w:t>
+      </w:r>
+      <w:r>
+        <w:rPr>
+          <w:noProof/>
+        </w:rPr>
+        <w:fldChar w:fldCharType="end"/>
+      </w:r>
       <w:r>
         <w:t xml:space="preserve"> - Comparison of Candidate Solutions</w:t>
       </w:r>
@@ -3916,7 +3935,7 @@
 </file>
 
 <file path=word/comments.xml><?xml version="1.0" encoding="utf-8"?>
-<w:comments xmlns:wpc="http://schemas.microsoft.com/office/word/2010/wordprocessingCanvas" xmlns:cx="http://schemas.microsoft.com/office/drawing/2014/chartex" xmlns:cx1="http://schemas.microsoft.com/office/drawing/2015/9/8/chartex" xmlns:cx2="http://schemas.microsoft.com/office/drawing/2015/10/21/chartex" xmlns:cx3="http://schemas.microsoft.com/office/drawing/2016/5/9/chartex" xmlns:cx4="http://schemas.microsoft.com/office/drawing/2016/5/10/chartex" xmlns:cx5="http://schemas.microsoft.com/office/drawing/2016/5/11/chartex" xmlns:cx6="http://schemas.microsoft.com/office/drawing/2016/5/12/chartex" xmlns:cx7="http://schemas.microsoft.com/office/drawing/2016/5/13/chartex" xmlns:cx8="http://schemas.microsoft.com/office/drawing/2016/5/14/chartex" xmlns:mc="http://schemas.openxmlformats.org/markup-compatibility/2006" xmlns:aink="http://schemas.microsoft.com/office/drawing/2016/ink" xmlns:am3d="http://schemas.microsoft.com/office/drawing/2017/model3d" xmlns:o="urn:schemas-microsoft-com:office:office" xmlns:oel="http://schemas.microsoft.com/office/2019/extlst" xmlns:r="http://schemas.openxmlformats.org/officeDocument/2006/relationships" xmlns:m="http://schemas.openxmlformats.org/officeDocument/2006/math" xmlns:v="urn:schemas-microsoft-com:vml" xmlns:wp14="http://schemas.microsoft.com/office/word/2010/wordprocessingDrawing" xmlns:wp="http://schemas.openxmlformats.org/drawingml/2006/wordprocessingDrawing" xmlns:w10="urn:schemas-microsoft-com:office:word" xmlns:w="http://schemas.openxmlformats.org/wordprocessingml/2006/main" xmlns:w14="http://schemas.microsoft.com/office/word/2010/wordml" xmlns:w15="http://schemas.microsoft.com/office/word/2012/wordml" xmlns:w16cex="http://schemas.microsoft.com/office/word/2018/wordml/cex" xmlns:w16cid="http://schemas.microsoft.com/office/word/2016/wordml/cid" xmlns:w16="http://schemas.microsoft.com/office/word/2018/wordml" xmlns:w16sdtdh="http://schemas.microsoft.com/office/word/2020/wordml/sdtdatahash" xmlns:w16se="http://schemas.microsoft.com/office/word/2015/wordml/symex" xmlns:wpg="http://schemas.microsoft.com/office/word/2010/wordprocessingGroup" xmlns:wpi="http://schemas.microsoft.com/office/word/2010/wordprocessingInk" xmlns:wne="http://schemas.microsoft.com/office/word/2006/wordml" xmlns:wps="http://schemas.microsoft.com/office/word/2010/wordprocessingShape" mc:Ignorable="w14 w15 w16se w16cid w16 w16cex w16sdtdh wp14">
+<w:comments xmlns:wpc="http://schemas.microsoft.com/office/word/2010/wordprocessingCanvas" xmlns:cx="http://schemas.microsoft.com/office/drawing/2014/chartex" xmlns:cx1="http://schemas.microsoft.com/office/drawing/2015/9/8/chartex" xmlns:cx2="http://schemas.microsoft.com/office/drawing/2015/10/21/chartex" xmlns:cx3="http://schemas.microsoft.com/office/drawing/2016/5/9/chartex" xmlns:cx4="http://schemas.microsoft.com/office/drawing/2016/5/10/chartex" xmlns:cx5="http://schemas.microsoft.com/office/drawing/2016/5/11/chartex" xmlns:cx6="http://schemas.microsoft.com/office/drawing/2016/5/12/chartex" xmlns:cx7="http://schemas.microsoft.com/office/drawing/2016/5/13/chartex" xmlns:cx8="http://schemas.microsoft.com/office/drawing/2016/5/14/chartex" xmlns:mc="http://schemas.openxmlformats.org/markup-compatibility/2006" xmlns:aink="http://schemas.microsoft.com/office/drawing/2016/ink" xmlns:am3d="http://schemas.microsoft.com/office/drawing/2017/model3d" xmlns:o="urn:schemas-microsoft-com:office:office" xmlns:oel="http://schemas.microsoft.com/office/2019/extlst" xmlns:r="http://schemas.openxmlformats.org/officeDocument/2006/relationships" xmlns:m="http://schemas.openxmlformats.org/officeDocument/2006/math" xmlns:v="urn:schemas-microsoft-com:vml" xmlns:wp14="http://schemas.microsoft.com/office/word/2010/wordprocessingDrawing" xmlns:wp="http://schemas.openxmlformats.org/drawingml/2006/wordprocessingDrawing" xmlns:w10="urn:schemas-microsoft-com:office:word" xmlns:w="http://schemas.openxmlformats.org/wordprocessingml/2006/main" xmlns:w14="http://schemas.microsoft.com/office/word/2010/wordml" xmlns:w15="http://schemas.microsoft.com/office/word/2012/wordml" xmlns:w16cex="http://schemas.microsoft.com/office/word/2018/wordml/cex" xmlns:w16cid="http://schemas.microsoft.com/office/word/2016/wordml/cid" xmlns:w16="http://schemas.microsoft.com/office/word/2018/wordml" xmlns:w16du="http://schemas.microsoft.com/office/word/2023/wordml/word16du" xmlns:w16sdtdh="http://schemas.microsoft.com/office/word/2020/wordml/sdtdatahash" xmlns:w16se="http://schemas.microsoft.com/office/word/2015/wordml/symex" xmlns:wpg="http://schemas.microsoft.com/office/word/2010/wordprocessingGroup" xmlns:wpi="http://schemas.microsoft.com/office/word/2010/wordprocessingInk" xmlns:wne="http://schemas.microsoft.com/office/word/2006/wordml" xmlns:wps="http://schemas.microsoft.com/office/word/2010/wordprocessingShape" mc:Ignorable="w14 w15 w16se w16cid w16 w16cex w16sdtdh w16du wp14">
   <w:comment w:id="4" w:author="Geoff Keston" w:date="2023-11-30T09:09:00Z" w:initials="GK">
     <w:p>
       <w:pPr>
@@ -4049,7 +4068,7 @@
 </file>
 
 <file path=word/commentsExtended.xml><?xml version="1.0" encoding="utf-8"?>
-<w15:commentsEx xmlns:wpc="http://schemas.microsoft.com/office/word/2010/wordprocessingCanvas" xmlns:cx="http://schemas.microsoft.com/office/drawing/2014/chartex" xmlns:cx1="http://schemas.microsoft.com/office/drawing/2015/9/8/chartex" xmlns:cx2="http://schemas.microsoft.com/office/drawing/2015/10/21/chartex" xmlns:cx3="http://schemas.microsoft.com/office/drawing/2016/5/9/chartex" xmlns:cx4="http://schemas.microsoft.com/office/drawing/2016/5/10/chartex" xmlns:cx5="http://schemas.microsoft.com/office/drawing/2016/5/11/chartex" xmlns:cx6="http://schemas.microsoft.com/office/drawing/2016/5/12/chartex" xmlns:cx7="http://schemas.microsoft.com/office/drawing/2016/5/13/chartex" xmlns:cx8="http://schemas.microsoft.com/office/drawing/2016/5/14/chartex" xmlns:mc="http://schemas.openxmlformats.org/markup-compatibility/2006" xmlns:aink="http://schemas.microsoft.com/office/drawing/2016/ink" xmlns:am3d="http://schemas.microsoft.com/office/drawing/2017/model3d" xmlns:o="urn:schemas-microsoft-com:office:office" xmlns:oel="http://schemas.microsoft.com/office/2019/extlst" xmlns:r="http://schemas.openxmlformats.org/officeDocument/2006/relationships" xmlns:m="http://schemas.openxmlformats.org/officeDocument/2006/math" xmlns:v="urn:schemas-microsoft-com:vml" xmlns:wp14="http://schemas.microsoft.com/office/word/2010/wordprocessingDrawing" xmlns:wp="http://schemas.openxmlformats.org/drawingml/2006/wordprocessingDrawing" xmlns:w10="urn:schemas-microsoft-com:office:word" xmlns:w="http://schemas.openxmlformats.org/wordprocessingml/2006/main" xmlns:w14="http://schemas.microsoft.com/office/word/2010/wordml" xmlns:w15="http://schemas.microsoft.com/office/word/2012/wordml" xmlns:w16cex="http://schemas.microsoft.com/office/word/2018/wordml/cex" xmlns:w16cid="http://schemas.microsoft.com/office/word/2016/wordml/cid" xmlns:w16="http://schemas.microsoft.com/office/word/2018/wordml" xmlns:w16sdtdh="http://schemas.microsoft.com/office/word/2020/wordml/sdtdatahash" xmlns:w16se="http://schemas.microsoft.com/office/word/2015/wordml/symex" xmlns:wpg="http://schemas.microsoft.com/office/word/2010/wordprocessingGroup" xmlns:wpi="http://schemas.microsoft.com/office/word/2010/wordprocessingInk" xmlns:wne="http://schemas.microsoft.com/office/word/2006/wordml" xmlns:wps="http://schemas.microsoft.com/office/word/2010/wordprocessingShape" mc:Ignorable="w14 w15 w16se w16cid w16 w16cex w16sdtdh wp14">
+<w15:commentsEx xmlns:wpc="http://schemas.microsoft.com/office/word/2010/wordprocessingCanvas" xmlns:cx="http://schemas.microsoft.com/office/drawing/2014/chartex" xmlns:cx1="http://schemas.microsoft.com/office/drawing/2015/9/8/chartex" xmlns:cx2="http://schemas.microsoft.com/office/drawing/2015/10/21/chartex" xmlns:cx3="http://schemas.microsoft.com/office/drawing/2016/5/9/chartex" xmlns:cx4="http://schemas.microsoft.com/office/drawing/2016/5/10/chartex" xmlns:cx5="http://schemas.microsoft.com/office/drawing/2016/5/11/chartex" xmlns:cx6="http://schemas.microsoft.com/office/drawing/2016/5/12/chartex" xmlns:cx7="http://schemas.microsoft.com/office/drawing/2016/5/13/chartex" xmlns:cx8="http://schemas.microsoft.com/office/drawing/2016/5/14/chartex" xmlns:mc="http://schemas.openxmlformats.org/markup-compatibility/2006" xmlns:aink="http://schemas.microsoft.com/office/drawing/2016/ink" xmlns:am3d="http://schemas.microsoft.com/office/drawing/2017/model3d" xmlns:o="urn:schemas-microsoft-com:office:office" xmlns:oel="http://schemas.microsoft.com/office/2019/extlst" xmlns:r="http://schemas.openxmlformats.org/officeDocument/2006/relationships" xmlns:m="http://schemas.openxmlformats.org/officeDocument/2006/math" xmlns:v="urn:schemas-microsoft-com:vml" xmlns:wp14="http://schemas.microsoft.com/office/word/2010/wordprocessingDrawing" xmlns:wp="http://schemas.openxmlformats.org/drawingml/2006/wordprocessingDrawing" xmlns:w10="urn:schemas-microsoft-com:office:word" xmlns:w="http://schemas.openxmlformats.org/wordprocessingml/2006/main" xmlns:w14="http://schemas.microsoft.com/office/word/2010/wordml" xmlns:w15="http://schemas.microsoft.com/office/word/2012/wordml" xmlns:w16cex="http://schemas.microsoft.com/office/word/2018/wordml/cex" xmlns:w16cid="http://schemas.microsoft.com/office/word/2016/wordml/cid" xmlns:w16="http://schemas.microsoft.com/office/word/2018/wordml" xmlns:w16du="http://schemas.microsoft.com/office/word/2023/wordml/word16du" xmlns:w16sdtdh="http://schemas.microsoft.com/office/word/2020/wordml/sdtdatahash" xmlns:w16se="http://schemas.microsoft.com/office/word/2015/wordml/symex" xmlns:wpg="http://schemas.microsoft.com/office/word/2010/wordprocessingGroup" xmlns:wpi="http://schemas.microsoft.com/office/word/2010/wordprocessingInk" xmlns:wne="http://schemas.microsoft.com/office/word/2006/wordml" xmlns:wps="http://schemas.microsoft.com/office/word/2010/wordprocessingShape" mc:Ignorable="w14 w15 w16se w16cid w16 w16cex w16sdtdh w16du wp14">
   <w15:commentEx w15:paraId="5087EE7F" w15:done="0"/>
   <w15:commentEx w15:paraId="4198A83C" w15:done="0"/>
   <w15:commentEx w15:paraId="43267025" w15:done="0"/>
@@ -4062,7 +4081,7 @@
 </file>
 
 <file path=word/commentsExtensible.xml><?xml version="1.0" encoding="utf-8"?>
-<w16cex:commentsExtensible xmlns:wpc="http://schemas.microsoft.com/office/word/2010/wordprocessingCanvas" xmlns:cx="http://schemas.microsoft.com/office/drawing/2014/chartex" xmlns:cx1="http://schemas.microsoft.com/office/drawing/2015/9/8/chartex" xmlns:cx2="http://schemas.microsoft.com/office/drawing/2015/10/21/chartex" xmlns:cx3="http://schemas.microsoft.com/office/drawing/2016/5/9/chartex" xmlns:cx4="http://schemas.microsoft.com/office/drawing/2016/5/10/chartex" xmlns:cx5="http://schemas.microsoft.com/office/drawing/2016/5/11/chartex" xmlns:cx6="http://schemas.microsoft.com/office/drawing/2016/5/12/chartex" xmlns:cx7="http://schemas.microsoft.com/office/drawing/2016/5/13/chartex" xmlns:cx8="http://schemas.microsoft.com/office/drawing/2016/5/14/chartex" xmlns:cr="http://schemas.microsoft.com/office/comments/2020/reactions" xmlns:mc="http://schemas.openxmlformats.org/markup-compatibility/2006" xmlns:aink="http://schemas.microsoft.com/office/drawing/2016/ink" xmlns:am3d="http://schemas.microsoft.com/office/drawing/2017/model3d" xmlns:o="urn:schemas-microsoft-com:office:office" xmlns:oel="http://schemas.microsoft.com/office/2019/extlst" xmlns:r="http://schemas.openxmlformats.org/officeDocument/2006/relationships" xmlns:m="http://schemas.openxmlformats.org/officeDocument/2006/math" xmlns:v="urn:schemas-microsoft-com:vml" xmlns:wp14="http://schemas.microsoft.com/office/word/2010/wordprocessingDrawing" xmlns:wp="http://schemas.openxmlformats.org/drawingml/2006/wordprocessingDrawing" xmlns:w10="urn:schemas-microsoft-com:office:word" xmlns:w="http://schemas.openxmlformats.org/wordprocessingml/2006/main" xmlns:w14="http://schemas.microsoft.com/office/word/2010/wordml" xmlns:w15="http://schemas.microsoft.com/office/word/2012/wordml" xmlns:w16cex="http://schemas.microsoft.com/office/word/2018/wordml/cex" xmlns:w16cid="http://schemas.microsoft.com/office/word/2016/wordml/cid" xmlns:w16="http://schemas.microsoft.com/office/word/2018/wordml" xmlns:w16sdtdh="http://schemas.microsoft.com/office/word/2020/wordml/sdtdatahash" xmlns:w16se="http://schemas.microsoft.com/office/word/2015/wordml/symex" xmlns:wpg="http://schemas.microsoft.com/office/word/2010/wordprocessingGroup" xmlns:wpi="http://schemas.microsoft.com/office/word/2010/wordprocessingInk" xmlns:wne="http://schemas.microsoft.com/office/word/2006/wordml" xmlns:wps="http://schemas.microsoft.com/office/word/2010/wordprocessingShape" mc:Ignorable="w14 w15 w16se w16cid w16 w16cex w16sdtdh cr wp14">
+<w16cex:commentsExtensible xmlns:wpc="http://schemas.microsoft.com/office/word/2010/wordprocessingCanvas" xmlns:cx="http://schemas.microsoft.com/office/drawing/2014/chartex" xmlns:cx1="http://schemas.microsoft.com/office/drawing/2015/9/8/chartex" xmlns:cx2="http://schemas.microsoft.com/office/drawing/2015/10/21/chartex" xmlns:cx3="http://schemas.microsoft.com/office/drawing/2016/5/9/chartex" xmlns:cx4="http://schemas.microsoft.com/office/drawing/2016/5/10/chartex" xmlns:cx5="http://schemas.microsoft.com/office/drawing/2016/5/11/chartex" xmlns:cx6="http://schemas.microsoft.com/office/drawing/2016/5/12/chartex" xmlns:cx7="http://schemas.microsoft.com/office/drawing/2016/5/13/chartex" xmlns:cx8="http://schemas.microsoft.com/office/drawing/2016/5/14/chartex" xmlns:cr="http://schemas.microsoft.com/office/comments/2020/reactions" xmlns:mc="http://schemas.openxmlformats.org/markup-compatibility/2006" xmlns:aink="http://schemas.microsoft.com/office/drawing/2016/ink" xmlns:am3d="http://schemas.microsoft.com/office/drawing/2017/model3d" xmlns:o="urn:schemas-microsoft-com:office:office" xmlns:oel="http://schemas.microsoft.com/office/2019/extlst" xmlns:r="http://schemas.openxmlformats.org/officeDocument/2006/relationships" xmlns:m="http://schemas.openxmlformats.org/officeDocument/2006/math" xmlns:v="urn:schemas-microsoft-com:vml" xmlns:wp14="http://schemas.microsoft.com/office/word/2010/wordprocessingDrawing" xmlns:wp="http://schemas.openxmlformats.org/drawingml/2006/wordprocessingDrawing" xmlns:w10="urn:schemas-microsoft-com:office:word" xmlns:w="http://schemas.openxmlformats.org/wordprocessingml/2006/main" xmlns:w14="http://schemas.microsoft.com/office/word/2010/wordml" xmlns:w15="http://schemas.microsoft.com/office/word/2012/wordml" xmlns:w16cex="http://schemas.microsoft.com/office/word/2018/wordml/cex" xmlns:w16cid="http://schemas.microsoft.com/office/word/2016/wordml/cid" xmlns:w16="http://schemas.microsoft.com/office/word/2018/wordml" xmlns:w16du="http://schemas.microsoft.com/office/word/2023/wordml/word16du" xmlns:w16sdtdh="http://schemas.microsoft.com/office/word/2020/wordml/sdtdatahash" xmlns:w16se="http://schemas.microsoft.com/office/word/2015/wordml/symex" xmlns:wpg="http://schemas.microsoft.com/office/word/2010/wordprocessingGroup" xmlns:wpi="http://schemas.microsoft.com/office/word/2010/wordprocessingInk" xmlns:wne="http://schemas.microsoft.com/office/word/2006/wordml" xmlns:wps="http://schemas.microsoft.com/office/word/2010/wordprocessingShape" mc:Ignorable="w14 w15 w16se w16cid w16 w16cex w16sdtdh cr w16du wp14">
   <w16cex:commentExtensible w16cex:durableId="42024D37" w16cex:dateUtc="2023-11-30T14:09:00Z"/>
   <w16cex:commentExtensible w16cex:durableId="08BA8351" w16cex:dateUtc="2023-11-30T14:08:00Z"/>
   <w16cex:commentExtensible w16cex:durableId="1049B7C3" w16cex:dateUtc="2023-11-15T21:50:00Z"/>
@@ -4075,7 +4094,7 @@
 </file>
 
 <file path=word/commentsIds.xml><?xml version="1.0" encoding="utf-8"?>
-<w16cid:commentsIds xmlns:wpc="http://schemas.microsoft.com/office/word/2010/wordprocessingCanvas" xmlns:cx="http://schemas.microsoft.com/office/drawing/2014/chartex" xmlns:cx1="http://schemas.microsoft.com/office/drawing/2015/9/8/chartex" xmlns:cx2="http://schemas.microsoft.com/office/drawing/2015/10/21/chartex" xmlns:cx3="http://schemas.microsoft.com/office/drawing/2016/5/9/chartex" xmlns:cx4="http://schemas.microsoft.com/office/drawing/2016/5/10/chartex" xmlns:cx5="http://schemas.microsoft.com/office/drawing/2016/5/11/chartex" xmlns:cx6="http://schemas.microsoft.com/office/drawing/2016/5/12/chartex" xmlns:cx7="http://schemas.microsoft.com/office/drawing/2016/5/13/chartex" xmlns:cx8="http://schemas.microsoft.com/office/drawing/2016/5/14/chartex" xmlns:mc="http://schemas.openxmlformats.org/markup-compatibility/2006" xmlns:aink="http://schemas.microsoft.com/office/drawing/2016/ink" xmlns:am3d="http://schemas.microsoft.com/office/drawing/2017/model3d" xmlns:o="urn:schemas-microsoft-com:office:office" xmlns:oel="http://schemas.microsoft.com/office/2019/extlst" xmlns:r="http://schemas.openxmlformats.org/officeDocument/2006/relationships" xmlns:m="http://schemas.openxmlformats.org/officeDocument/2006/math" xmlns:v="urn:schemas-microsoft-com:vml" xmlns:wp14="http://schemas.microsoft.com/office/word/2010/wordprocessingDrawing" xmlns:wp="http://schemas.openxmlformats.org/drawingml/2006/wordprocessingDrawing" xmlns:w10="urn:schemas-microsoft-com:office:word" xmlns:w="http://schemas.openxmlformats.org/wordprocessingml/2006/main" xmlns:w14="http://schemas.microsoft.com/office/word/2010/wordml" xmlns:w15="http://schemas.microsoft.com/office/word/2012/wordml" xmlns:w16cex="http://schemas.microsoft.com/office/word/2018/wordml/cex" xmlns:w16cid="http://schemas.microsoft.com/office/word/2016/wordml/cid" xmlns:w16="http://schemas.microsoft.com/office/word/2018/wordml" xmlns:w16sdtdh="http://schemas.microsoft.com/office/word/2020/wordml/sdtdatahash" xmlns:w16se="http://schemas.microsoft.com/office/word/2015/wordml/symex" xmlns:wpg="http://schemas.microsoft.com/office/word/2010/wordprocessingGroup" xmlns:wpi="http://schemas.microsoft.com/office/word/2010/wordprocessingInk" xmlns:wne="http://schemas.microsoft.com/office/word/2006/wordml" xmlns:wps="http://schemas.microsoft.com/office/word/2010/wordprocessingShape" mc:Ignorable="w14 w15 w16se w16cid w16 w16cex w16sdtdh wp14">
+<w16cid:commentsIds xmlns:wpc="http://schemas.microsoft.com/office/word/2010/wordprocessingCanvas" xmlns:cx="http://schemas.microsoft.com/office/drawing/2014/chartex" xmlns:cx1="http://schemas.microsoft.com/office/drawing/2015/9/8/chartex" xmlns:cx2="http://schemas.microsoft.com/office/drawing/2015/10/21/chartex" xmlns:cx3="http://schemas.microsoft.com/office/drawing/2016/5/9/chartex" xmlns:cx4="http://schemas.microsoft.com/office/drawing/2016/5/10/chartex" xmlns:cx5="http://schemas.microsoft.com/office/drawing/2016/5/11/chartex" xmlns:cx6="http://schemas.microsoft.com/office/drawing/2016/5/12/chartex" xmlns:cx7="http://schemas.microsoft.com/office/drawing/2016/5/13/chartex" xmlns:cx8="http://schemas.microsoft.com/office/drawing/2016/5/14/chartex" xmlns:mc="http://schemas.openxmlformats.org/markup-compatibility/2006" xmlns:aink="http://schemas.microsoft.com/office/drawing/2016/ink" xmlns:am3d="http://schemas.microsoft.com/office/drawing/2017/model3d" xmlns:o="urn:schemas-microsoft-com:office:office" xmlns:oel="http://schemas.microsoft.com/office/2019/extlst" xmlns:r="http://schemas.openxmlformats.org/officeDocument/2006/relationships" xmlns:m="http://schemas.openxmlformats.org/officeDocument/2006/math" xmlns:v="urn:schemas-microsoft-com:vml" xmlns:wp14="http://schemas.microsoft.com/office/word/2010/wordprocessingDrawing" xmlns:wp="http://schemas.openxmlformats.org/drawingml/2006/wordprocessingDrawing" xmlns:w10="urn:schemas-microsoft-com:office:word" xmlns:w="http://schemas.openxmlformats.org/wordprocessingml/2006/main" xmlns:w14="http://schemas.microsoft.com/office/word/2010/wordml" xmlns:w15="http://schemas.microsoft.com/office/word/2012/wordml" xmlns:w16cex="http://schemas.microsoft.com/office/word/2018/wordml/cex" xmlns:w16cid="http://schemas.microsoft.com/office/word/2016/wordml/cid" xmlns:w16="http://schemas.microsoft.com/office/word/2018/wordml" xmlns:w16du="http://schemas.microsoft.com/office/word/2023/wordml/word16du" xmlns:w16sdtdh="http://schemas.microsoft.com/office/word/2020/wordml/sdtdatahash" xmlns:w16se="http://schemas.microsoft.com/office/word/2015/wordml/symex" xmlns:wpg="http://schemas.microsoft.com/office/word/2010/wordprocessingGroup" xmlns:wpi="http://schemas.microsoft.com/office/word/2010/wordprocessingInk" xmlns:wne="http://schemas.microsoft.com/office/word/2006/wordml" xmlns:wps="http://schemas.microsoft.com/office/word/2010/wordprocessingShape" mc:Ignorable="w14 w15 w16se w16cid w16 w16cex w16sdtdh w16du wp14">
   <w16cid:commentId w16cid:paraId="5087EE7F" w16cid:durableId="42024D37"/>
   <w16cid:commentId w16cid:paraId="4198A83C" w16cid:durableId="08BA8351"/>
   <w16cid:commentId w16cid:paraId="43267025" w16cid:durableId="1049B7C3"/>
@@ -4088,7 +4107,7 @@
 </file>
 
 <file path=word/endnotes.xml><?xml version="1.0" encoding="utf-8"?>
-<w:endnotes xmlns:wpc="http://schemas.microsoft.com/office/word/2010/wordprocessingCanvas" xmlns:cx="http://schemas.microsoft.com/office/drawing/2014/chartex" xmlns:cx1="http://schemas.microsoft.com/office/drawing/2015/9/8/chartex" xmlns:cx2="http://schemas.microsoft.com/office/drawing/2015/10/21/chartex" xmlns:cx3="http://schemas.microsoft.com/office/drawing/2016/5/9/chartex" xmlns:cx4="http://schemas.microsoft.com/office/drawing/2016/5/10/chartex" xmlns:cx5="http://schemas.microsoft.com/office/drawing/2016/5/11/chartex" xmlns:cx6="http://schemas.microsoft.com/office/drawing/2016/5/12/chartex" xmlns:cx7="http://schemas.microsoft.com/office/drawing/2016/5/13/chartex" xmlns:cx8="http://schemas.microsoft.com/office/drawing/2016/5/14/chartex" xmlns:mc="http://schemas.openxmlformats.org/markup-compatibility/2006" xmlns:aink="http://schemas.microsoft.com/office/drawing/2016/ink" xmlns:am3d="http://schemas.microsoft.com/office/drawing/2017/model3d" xmlns:o="urn:schemas-microsoft-com:office:office" xmlns:oel="http://schemas.microsoft.com/office/2019/extlst" xmlns:r="http://schemas.openxmlformats.org/officeDocument/2006/relationships" xmlns:m="http://schemas.openxmlformats.org/officeDocument/2006/math" xmlns:v="urn:schemas-microsoft-com:vml" xmlns:wp14="http://schemas.microsoft.com/office/word/2010/wordprocessingDrawing" xmlns:wp="http://schemas.openxmlformats.org/drawingml/2006/wordprocessingDrawing" xmlns:w10="urn:schemas-microsoft-com:office:word" xmlns:w="http://schemas.openxmlformats.org/wordprocessingml/2006/main" xmlns:w14="http://schemas.microsoft.com/office/word/2010/wordml" xmlns:w15="http://schemas.microsoft.com/office/word/2012/wordml" xmlns:w16cex="http://schemas.microsoft.com/office/word/2018/wordml/cex" xmlns:w16cid="http://schemas.microsoft.com/office/word/2016/wordml/cid" xmlns:w16="http://schemas.microsoft.com/office/word/2018/wordml" xmlns:w16sdtdh="http://schemas.microsoft.com/office/word/2020/wordml/sdtdatahash" xmlns:w16se="http://schemas.microsoft.com/office/word/2015/wordml/symex" xmlns:wpg="http://schemas.microsoft.com/office/word/2010/wordprocessingGroup" xmlns:wpi="http://schemas.microsoft.com/office/word/2010/wordprocessingInk" xmlns:wne="http://schemas.microsoft.com/office/word/2006/wordml" xmlns:wps="http://schemas.microsoft.com/office/word/2010/wordprocessingShape" mc:Ignorable="w14 w15 w16se w16cid w16 w16cex w16sdtdh wp14">
+<w:endnotes xmlns:wpc="http://schemas.microsoft.com/office/word/2010/wordprocessingCanvas" xmlns:cx="http://schemas.microsoft.com/office/drawing/2014/chartex" xmlns:cx1="http://schemas.microsoft.com/office/drawing/2015/9/8/chartex" xmlns:cx2="http://schemas.microsoft.com/office/drawing/2015/10/21/chartex" xmlns:cx3="http://schemas.microsoft.com/office/drawing/2016/5/9/chartex" xmlns:cx4="http://schemas.microsoft.com/office/drawing/2016/5/10/chartex" xmlns:cx5="http://schemas.microsoft.com/office/drawing/2016/5/11/chartex" xmlns:cx6="http://schemas.microsoft.com/office/drawing/2016/5/12/chartex" xmlns:cx7="http://schemas.microsoft.com/office/drawing/2016/5/13/chartex" xmlns:cx8="http://schemas.microsoft.com/office/drawing/2016/5/14/chartex" xmlns:mc="http://schemas.openxmlformats.org/markup-compatibility/2006" xmlns:aink="http://schemas.microsoft.com/office/drawing/2016/ink" xmlns:am3d="http://schemas.microsoft.com/office/drawing/2017/model3d" xmlns:o="urn:schemas-microsoft-com:office:office" xmlns:oel="http://schemas.microsoft.com/office/2019/extlst" xmlns:r="http://schemas.openxmlformats.org/officeDocument/2006/relationships" xmlns:m="http://schemas.openxmlformats.org/officeDocument/2006/math" xmlns:v="urn:schemas-microsoft-com:vml" xmlns:wp14="http://schemas.microsoft.com/office/word/2010/wordprocessingDrawing" xmlns:wp="http://schemas.openxmlformats.org/drawingml/2006/wordprocessingDrawing" xmlns:w10="urn:schemas-microsoft-com:office:word" xmlns:w="http://schemas.openxmlformats.org/wordprocessingml/2006/main" xmlns:w14="http://schemas.microsoft.com/office/word/2010/wordml" xmlns:w15="http://schemas.microsoft.com/office/word/2012/wordml" xmlns:w16cex="http://schemas.microsoft.com/office/word/2018/wordml/cex" xmlns:w16cid="http://schemas.microsoft.com/office/word/2016/wordml/cid" xmlns:w16="http://schemas.microsoft.com/office/word/2018/wordml" xmlns:w16du="http://schemas.microsoft.com/office/word/2023/wordml/word16du" xmlns:w16sdtdh="http://schemas.microsoft.com/office/word/2020/wordml/sdtdatahash" xmlns:w16se="http://schemas.microsoft.com/office/word/2015/wordml/symex" xmlns:wpg="http://schemas.microsoft.com/office/word/2010/wordprocessingGroup" xmlns:wpi="http://schemas.microsoft.com/office/word/2010/wordprocessingInk" xmlns:wne="http://schemas.microsoft.com/office/word/2006/wordml" xmlns:wps="http://schemas.microsoft.com/office/word/2010/wordprocessingShape" mc:Ignorable="w14 w15 w16se w16cid w16 w16cex w16sdtdh w16du wp14">
   <w:endnote w:type="separator" w:id="-1">
     <w:p>
       <w:pPr>
@@ -4113,7 +4132,7 @@
 </file>
 
 <file path=word/footer1.xml><?xml version="1.0" encoding="utf-8"?>
-<w:ftr xmlns:wpc="http://schemas.microsoft.com/office/word/2010/wordprocessingCanvas" xmlns:cx="http://schemas.microsoft.com/office/drawing/2014/chartex" xmlns:cx1="http://schemas.microsoft.com/office/drawing/2015/9/8/chartex" xmlns:cx2="http://schemas.microsoft.com/office/drawing/2015/10/21/chartex" xmlns:cx3="http://schemas.microsoft.com/office/drawing/2016/5/9/chartex" xmlns:cx4="http://schemas.microsoft.com/office/drawing/2016/5/10/chartex" xmlns:cx5="http://schemas.microsoft.com/office/drawing/2016/5/11/chartex" xmlns:cx6="http://schemas.microsoft.com/office/drawing/2016/5/12/chartex" xmlns:cx7="http://schemas.microsoft.com/office/drawing/2016/5/13/chartex" xmlns:cx8="http://schemas.microsoft.com/office/drawing/2016/5/14/chartex" xmlns:mc="http://schemas.openxmlformats.org/markup-compatibility/2006" xmlns:aink="http://schemas.microsoft.com/office/drawing/2016/ink" xmlns:am3d="http://schemas.microsoft.com/office/drawing/2017/model3d" xmlns:o="urn:schemas-microsoft-com:office:office" xmlns:oel="http://schemas.microsoft.com/office/2019/extlst" xmlns:r="http://schemas.openxmlformats.org/officeDocument/2006/relationships" xmlns:m="http://schemas.openxmlformats.org/officeDocument/2006/math" xmlns:v="urn:schemas-microsoft-com:vml" xmlns:wp14="http://schemas.microsoft.com/office/word/2010/wordprocessingDrawing" xmlns:wp="http://schemas.openxmlformats.org/drawingml/2006/wordprocessingDrawing" xmlns:w10="urn:schemas-microsoft-com:office:word" xmlns:w="http://schemas.openxmlformats.org/wordprocessingml/2006/main" xmlns:w14="http://schemas.microsoft.com/office/word/2010/wordml" xmlns:w15="http://schemas.microsoft.com/office/word/2012/wordml" xmlns:w16cex="http://schemas.microsoft.com/office/word/2018/wordml/cex" xmlns:w16cid="http://schemas.microsoft.com/office/word/2016/wordml/cid" xmlns:w16="http://schemas.microsoft.com/office/word/2018/wordml" xmlns:w16sdtdh="http://schemas.microsoft.com/office/word/2020/wordml/sdtdatahash" xmlns:w16se="http://schemas.microsoft.com/office/word/2015/wordml/symex" xmlns:wpg="http://schemas.microsoft.com/office/word/2010/wordprocessingGroup" xmlns:wpi="http://schemas.microsoft.com/office/word/2010/wordprocessingInk" xmlns:wne="http://schemas.microsoft.com/office/word/2006/wordml" xmlns:wps="http://schemas.microsoft.com/office/word/2010/wordprocessingShape" mc:Ignorable="w14 w15 w16se w16cid w16 w16cex w16sdtdh wp14">
+<w:ftr xmlns:wpc="http://schemas.microsoft.com/office/word/2010/wordprocessingCanvas" xmlns:cx="http://schemas.microsoft.com/office/drawing/2014/chartex" xmlns:cx1="http://schemas.microsoft.com/office/drawing/2015/9/8/chartex" xmlns:cx2="http://schemas.microsoft.com/office/drawing/2015/10/21/chartex" xmlns:cx3="http://schemas.microsoft.com/office/drawing/2016/5/9/chartex" xmlns:cx4="http://schemas.microsoft.com/office/drawing/2016/5/10/chartex" xmlns:cx5="http://schemas.microsoft.com/office/drawing/2016/5/11/chartex" xmlns:cx6="http://schemas.microsoft.com/office/drawing/2016/5/12/chartex" xmlns:cx7="http://schemas.microsoft.com/office/drawing/2016/5/13/chartex" xmlns:cx8="http://schemas.microsoft.com/office/drawing/2016/5/14/chartex" xmlns:mc="http://schemas.openxmlformats.org/markup-compatibility/2006" xmlns:aink="http://schemas.microsoft.com/office/drawing/2016/ink" xmlns:am3d="http://schemas.microsoft.com/office/drawing/2017/model3d" xmlns:o="urn:schemas-microsoft-com:office:office" xmlns:oel="http://schemas.microsoft.com/office/2019/extlst" xmlns:r="http://schemas.openxmlformats.org/officeDocument/2006/relationships" xmlns:m="http://schemas.openxmlformats.org/officeDocument/2006/math" xmlns:v="urn:schemas-microsoft-com:vml" xmlns:wp14="http://schemas.microsoft.com/office/word/2010/wordprocessingDrawing" xmlns:wp="http://schemas.openxmlformats.org/drawingml/2006/wordprocessingDrawing" xmlns:w10="urn:schemas-microsoft-com:office:word" xmlns:w="http://schemas.openxmlformats.org/wordprocessingml/2006/main" xmlns:w14="http://schemas.microsoft.com/office/word/2010/wordml" xmlns:w15="http://schemas.microsoft.com/office/word/2012/wordml" xmlns:w16cex="http://schemas.microsoft.com/office/word/2018/wordml/cex" xmlns:w16cid="http://schemas.microsoft.com/office/word/2016/wordml/cid" xmlns:w16="http://schemas.microsoft.com/office/word/2018/wordml" xmlns:w16du="http://schemas.microsoft.com/office/word/2023/wordml/word16du" xmlns:w16sdtdh="http://schemas.microsoft.com/office/word/2020/wordml/sdtdatahash" xmlns:w16se="http://schemas.microsoft.com/office/word/2015/wordml/symex" xmlns:wpg="http://schemas.microsoft.com/office/word/2010/wordprocessingGroup" xmlns:wpi="http://schemas.microsoft.com/office/word/2010/wordprocessingInk" xmlns:wne="http://schemas.microsoft.com/office/word/2006/wordml" xmlns:wps="http://schemas.microsoft.com/office/word/2010/wordprocessingShape" mc:Ignorable="w14 w15 w16se w16cid w16 w16cex w16sdtdh w16du wp14">
   <w:p>
     <w:pPr>
       <w:pStyle w:val="Footer"/>
@@ -4150,7 +4169,7 @@
 </file>
 
 <file path=word/footnotes.xml><?xml version="1.0" encoding="utf-8"?>
-<w:footnotes xmlns:wpc="http://schemas.microsoft.com/office/word/2010/wordprocessingCanvas" xmlns:cx="http://schemas.microsoft.com/office/drawing/2014/chartex" xmlns:cx1="http://schemas.microsoft.com/office/drawing/2015/9/8/chartex" xmlns:cx2="http://schemas.microsoft.com/office/drawing/2015/10/21/chartex" xmlns:cx3="http://schemas.microsoft.com/office/drawing/2016/5/9/chartex" xmlns:cx4="http://schemas.microsoft.com/office/drawing/2016/5/10/chartex" xmlns:cx5="http://schemas.microsoft.com/office/drawing/2016/5/11/chartex" xmlns:cx6="http://schemas.microsoft.com/office/drawing/2016/5/12/chartex" xmlns:cx7="http://schemas.microsoft.com/office/drawing/2016/5/13/chartex" xmlns:cx8="http://schemas.microsoft.com/office/drawing/2016/5/14/chartex" xmlns:mc="http://schemas.openxmlformats.org/markup-compatibility/2006" xmlns:aink="http://schemas.microsoft.com/office/drawing/2016/ink" xmlns:am3d="http://schemas.microsoft.com/office/drawing/2017/model3d" xmlns:o="urn:schemas-microsoft-com:office:office" xmlns:oel="http://schemas.microsoft.com/office/2019/extlst" xmlns:r="http://schemas.openxmlformats.org/officeDocument/2006/relationships" xmlns:m="http://schemas.openxmlformats.org/officeDocument/2006/math" xmlns:v="urn:schemas-microsoft-com:vml" xmlns:wp14="http://schemas.microsoft.com/office/word/2010/wordprocessingDrawing" xmlns:wp="http://schemas.openxmlformats.org/drawingml/2006/wordprocessingDrawing" xmlns:w10="urn:schemas-microsoft-com:office:word" xmlns:w="http://schemas.openxmlformats.org/wordprocessingml/2006/main" xmlns:w14="http://schemas.microsoft.com/office/word/2010/wordml" xmlns:w15="http://schemas.microsoft.com/office/word/2012/wordml" xmlns:w16cex="http://schemas.microsoft.com/office/word/2018/wordml/cex" xmlns:w16cid="http://schemas.microsoft.com/office/word/2016/wordml/cid" xmlns:w16="http://schemas.microsoft.com/office/word/2018/wordml" xmlns:w16sdtdh="http://schemas.microsoft.com/office/word/2020/wordml/sdtdatahash" xmlns:w16se="http://schemas.microsoft.com/office/word/2015/wordml/symex" xmlns:wpg="http://schemas.microsoft.com/office/word/2010/wordprocessingGroup" xmlns:wpi="http://schemas.microsoft.com/office/word/2010/wordprocessingInk" xmlns:wne="http://schemas.microsoft.com/office/word/2006/wordml" xmlns:wps="http://schemas.microsoft.com/office/word/2010/wordprocessingShape" mc:Ignorable="w14 w15 w16se w16cid w16 w16cex w16sdtdh wp14">
+<w:footnotes xmlns:wpc="http://schemas.microsoft.com/office/word/2010/wordprocessingCanvas" xmlns:cx="http://schemas.microsoft.com/office/drawing/2014/chartex" xmlns:cx1="http://schemas.microsoft.com/office/drawing/2015/9/8/chartex" xmlns:cx2="http://schemas.microsoft.com/office/drawing/2015/10/21/chartex" xmlns:cx3="http://schemas.microsoft.com/office/drawing/2016/5/9/chartex" xmlns:cx4="http://schemas.microsoft.com/office/drawing/2016/5/10/chartex" xmlns:cx5="http://schemas.microsoft.com/office/drawing/2016/5/11/chartex" xmlns:cx6="http://schemas.microsoft.com/office/drawing/2016/5/12/chartex" xmlns:cx7="http://schemas.microsoft.com/office/drawing/2016/5/13/chartex" xmlns:cx8="http://schemas.microsoft.com/office/drawing/2016/5/14/chartex" xmlns:mc="http://schemas.openxmlformats.org/markup-compatibility/2006" xmlns:aink="http://schemas.microsoft.com/office/drawing/2016/ink" xmlns:am3d="http://schemas.microsoft.com/office/drawing/2017/model3d" xmlns:o="urn:schemas-microsoft-com:office:office" xmlns:oel="http://schemas.microsoft.com/office/2019/extlst" xmlns:r="http://schemas.openxmlformats.org/officeDocument/2006/relationships" xmlns:m="http://schemas.openxmlformats.org/officeDocument/2006/math" xmlns:v="urn:schemas-microsoft-com:vml" xmlns:wp14="http://schemas.microsoft.com/office/word/2010/wordprocessingDrawing" xmlns:wp="http://schemas.openxmlformats.org/drawingml/2006/wordprocessingDrawing" xmlns:w10="urn:schemas-microsoft-com:office:word" xmlns:w="http://schemas.openxmlformats.org/wordprocessingml/2006/main" xmlns:w14="http://schemas.microsoft.com/office/word/2010/wordml" xmlns:w15="http://schemas.microsoft.com/office/word/2012/wordml" xmlns:w16cex="http://schemas.microsoft.com/office/word/2018/wordml/cex" xmlns:w16cid="http://schemas.microsoft.com/office/word/2016/wordml/cid" xmlns:w16="http://schemas.microsoft.com/office/word/2018/wordml" xmlns:w16du="http://schemas.microsoft.com/office/word/2023/wordml/word16du" xmlns:w16sdtdh="http://schemas.microsoft.com/office/word/2020/wordml/sdtdatahash" xmlns:w16se="http://schemas.microsoft.com/office/word/2015/wordml/symex" xmlns:wpg="http://schemas.microsoft.com/office/word/2010/wordprocessingGroup" xmlns:wpi="http://schemas.microsoft.com/office/word/2010/wordprocessingInk" xmlns:wne="http://schemas.microsoft.com/office/word/2006/wordml" xmlns:wps="http://schemas.microsoft.com/office/word/2010/wordprocessingShape" mc:Ignorable="w14 w15 w16se w16cid w16 w16cex w16sdtdh w16du wp14">
   <w:footnote w:type="separator" w:id="-1">
     <w:p>
       <w:pPr>
@@ -4175,7 +4194,7 @@
 </file>
 
 <file path=word/numbering.xml><?xml version="1.0" encoding="utf-8"?>
-<w:numbering xmlns:wpc="http://schemas.microsoft.com/office/word/2010/wordprocessingCanvas" xmlns:cx="http://schemas.microsoft.com/office/drawing/2014/chartex" xmlns:cx1="http://schemas.microsoft.com/office/drawing/2015/9/8/chartex" xmlns:cx2="http://schemas.microsoft.com/office/drawing/2015/10/21/chartex" xmlns:cx3="http://schemas.microsoft.com/office/drawing/2016/5/9/chartex" xmlns:cx4="http://schemas.microsoft.com/office/drawing/2016/5/10/chartex" xmlns:cx5="http://schemas.microsoft.com/office/drawing/2016/5/11/chartex" xmlns:cx6="http://schemas.microsoft.com/office/drawing/2016/5/12/chartex" xmlns:cx7="http://schemas.microsoft.com/office/drawing/2016/5/13/chartex" xmlns:cx8="http://schemas.microsoft.com/office/drawing/2016/5/14/chartex" xmlns:mc="http://schemas.openxmlformats.org/markup-compatibility/2006" xmlns:aink="http://schemas.microsoft.com/office/drawing/2016/ink" xmlns:am3d="http://schemas.microsoft.com/office/drawing/2017/model3d" xmlns:o="urn:schemas-microsoft-com:office:office" xmlns:oel="http://schemas.microsoft.com/office/2019/extlst" xmlns:r="http://schemas.openxmlformats.org/officeDocument/2006/relationships" xmlns:m="http://schemas.openxmlformats.org/officeDocument/2006/math" xmlns:v="urn:schemas-microsoft-com:vml" xmlns:wp14="http://schemas.microsoft.com/office/word/2010/wordprocessingDrawing" xmlns:wp="http://schemas.openxmlformats.org/drawingml/2006/wordprocessingDrawing" xmlns:w10="urn:schemas-microsoft-com:office:word" xmlns:w="http://schemas.openxmlformats.org/wordprocessingml/2006/main" xmlns:w14="http://schemas.microsoft.com/office/word/2010/wordml" xmlns:w15="http://schemas.microsoft.com/office/word/2012/wordml" xmlns:w16cex="http://schemas.microsoft.com/office/word/2018/wordml/cex" xmlns:w16cid="http://schemas.microsoft.com/office/word/2016/wordml/cid" xmlns:w16="http://schemas.microsoft.com/office/word/2018/wordml" xmlns:w16sdtdh="http://schemas.microsoft.com/office/word/2020/wordml/sdtdatahash" xmlns:w16se="http://schemas.microsoft.com/office/word/2015/wordml/symex" xmlns:wpg="http://schemas.microsoft.com/office/word/2010/wordprocessingGroup" xmlns:wpi="http://schemas.microsoft.com/office/word/2010/wordprocessingInk" xmlns:wne="http://schemas.microsoft.com/office/word/2006/wordml" xmlns:wps="http://schemas.microsoft.com/office/word/2010/wordprocessingShape" mc:Ignorable="w14 w15 w16se w16cid w16 w16cex w16sdtdh wp14">
+<w:numbering xmlns:wpc="http://schemas.microsoft.com/office/word/2010/wordprocessingCanvas" xmlns:cx="http://schemas.microsoft.com/office/drawing/2014/chartex" xmlns:cx1="http://schemas.microsoft.com/office/drawing/2015/9/8/chartex" xmlns:cx2="http://schemas.microsoft.com/office/drawing/2015/10/21/chartex" xmlns:cx3="http://schemas.microsoft.com/office/drawing/2016/5/9/chartex" xmlns:cx4="http://schemas.microsoft.com/office/drawing/2016/5/10/chartex" xmlns:cx5="http://schemas.microsoft.com/office/drawing/2016/5/11/chartex" xmlns:cx6="http://schemas.microsoft.com/office/drawing/2016/5/12/chartex" xmlns:cx7="http://schemas.microsoft.com/office/drawing/2016/5/13/chartex" xmlns:cx8="http://schemas.microsoft.com/office/drawing/2016/5/14/chartex" xmlns:mc="http://schemas.openxmlformats.org/markup-compatibility/2006" xmlns:aink="http://schemas.microsoft.com/office/drawing/2016/ink" xmlns:am3d="http://schemas.microsoft.com/office/drawing/2017/model3d" xmlns:o="urn:schemas-microsoft-com:office:office" xmlns:oel="http://schemas.microsoft.com/office/2019/extlst" xmlns:r="http://schemas.openxmlformats.org/officeDocument/2006/relationships" xmlns:m="http://schemas.openxmlformats.org/officeDocument/2006/math" xmlns:v="urn:schemas-microsoft-com:vml" xmlns:wp14="http://schemas.microsoft.com/office/word/2010/wordprocessingDrawing" xmlns:wp="http://schemas.openxmlformats.org/drawingml/2006/wordprocessingDrawing" xmlns:w10="urn:schemas-microsoft-com:office:word" xmlns:w="http://schemas.openxmlformats.org/wordprocessingml/2006/main" xmlns:w14="http://schemas.microsoft.com/office/word/2010/wordml" xmlns:w15="http://schemas.microsoft.com/office/word/2012/wordml" xmlns:w16cex="http://schemas.microsoft.com/office/word/2018/wordml/cex" xmlns:w16cid="http://schemas.microsoft.com/office/word/2016/wordml/cid" xmlns:w16="http://schemas.microsoft.com/office/word/2018/wordml" xmlns:w16du="http://schemas.microsoft.com/office/word/2023/wordml/word16du" xmlns:w16sdtdh="http://schemas.microsoft.com/office/word/2020/wordml/sdtdatahash" xmlns:w16se="http://schemas.microsoft.com/office/word/2015/wordml/symex" xmlns:wpg="http://schemas.microsoft.com/office/word/2010/wordprocessingGroup" xmlns:wpi="http://schemas.microsoft.com/office/word/2010/wordprocessingInk" xmlns:wne="http://schemas.microsoft.com/office/word/2006/wordml" xmlns:wps="http://schemas.microsoft.com/office/word/2010/wordprocessingShape" mc:Ignorable="w14 w15 w16se w16cid w16 w16cex w16sdtdh w16du wp14">
   <w:abstractNum w:abstractNumId="0" w15:restartNumberingAfterBreak="0">
     <w:nsid w:val="063A1966"/>
     <w:multiLevelType w:val="hybridMultilevel"/>
@@ -4642,7 +4661,7 @@
 </file>
 
 <file path=word/people.xml><?xml version="1.0" encoding="utf-8"?>
-<w15:people xmlns:wpc="http://schemas.microsoft.com/office/word/2010/wordprocessingCanvas" xmlns:cx="http://schemas.microsoft.com/office/drawing/2014/chartex" xmlns:cx1="http://schemas.microsoft.com/office/drawing/2015/9/8/chartex" xmlns:cx2="http://schemas.microsoft.com/office/drawing/2015/10/21/chartex" xmlns:cx3="http://schemas.microsoft.com/office/drawing/2016/5/9/chartex" xmlns:cx4="http://schemas.microsoft.com/office/drawing/2016/5/10/chartex" xmlns:cx5="http://schemas.microsoft.com/office/drawing/2016/5/11/chartex" xmlns:cx6="http://schemas.microsoft.com/office/drawing/2016/5/12/chartex" xmlns:cx7="http://schemas.microsoft.com/office/drawing/2016/5/13/chartex" xmlns:cx8="http://schemas.microsoft.com/office/drawing/2016/5/14/chartex" xmlns:mc="http://schemas.openxmlformats.org/markup-compatibility/2006" xmlns:aink="http://schemas.microsoft.com/office/drawing/2016/ink" xmlns:am3d="http://schemas.microsoft.com/office/drawing/2017/model3d" xmlns:o="urn:schemas-microsoft-com:office:office" xmlns:oel="http://schemas.microsoft.com/office/2019/extlst" xmlns:r="http://schemas.openxmlformats.org/officeDocument/2006/relationships" xmlns:m="http://schemas.openxmlformats.org/officeDocument/2006/math" xmlns:v="urn:schemas-microsoft-com:vml" xmlns:wp14="http://schemas.microsoft.com/office/word/2010/wordprocessingDrawing" xmlns:wp="http://schemas.openxmlformats.org/drawingml/2006/wordprocessingDrawing" xmlns:w10="urn:schemas-microsoft-com:office:word" xmlns:w="http://schemas.openxmlformats.org/wordprocessingml/2006/main" xmlns:w14="http://schemas.microsoft.com/office/word/2010/wordml" xmlns:w15="http://schemas.microsoft.com/office/word/2012/wordml" xmlns:w16cex="http://schemas.microsoft.com/office/word/2018/wordml/cex" xmlns:w16cid="http://schemas.microsoft.com/office/word/2016/wordml/cid" xmlns:w16="http://schemas.microsoft.com/office/word/2018/wordml" xmlns:w16sdtdh="http://schemas.microsoft.com/office/word/2020/wordml/sdtdatahash" xmlns:w16se="http://schemas.microsoft.com/office/word/2015/wordml/symex" xmlns:wpg="http://schemas.microsoft.com/office/word/2010/wordprocessingGroup" xmlns:wpi="http://schemas.microsoft.com/office/word/2010/wordprocessingInk" xmlns:wne="http://schemas.microsoft.com/office/word/2006/wordml" xmlns:wps="http://schemas.microsoft.com/office/word/2010/wordprocessingShape" mc:Ignorable="w14 w15 w16se w16cid w16 w16cex w16sdtdh wp14">
+<w15:people xmlns:wpc="http://schemas.microsoft.com/office/word/2010/wordprocessingCanvas" xmlns:cx="http://schemas.microsoft.com/office/drawing/2014/chartex" xmlns:cx1="http://schemas.microsoft.com/office/drawing/2015/9/8/chartex" xmlns:cx2="http://schemas.microsoft.com/office/drawing/2015/10/21/chartex" xmlns:cx3="http://schemas.microsoft.com/office/drawing/2016/5/9/chartex" xmlns:cx4="http://schemas.microsoft.com/office/drawing/2016/5/10/chartex" xmlns:cx5="http://schemas.microsoft.com/office/drawing/2016/5/11/chartex" xmlns:cx6="http://schemas.microsoft.com/office/drawing/2016/5/12/chartex" xmlns:cx7="http://schemas.microsoft.com/office/drawing/2016/5/13/chartex" xmlns:cx8="http://schemas.microsoft.com/office/drawing/2016/5/14/chartex" xmlns:mc="http://schemas.openxmlformats.org/markup-compatibility/2006" xmlns:aink="http://schemas.microsoft.com/office/drawing/2016/ink" xmlns:am3d="http://schemas.microsoft.com/office/drawing/2017/model3d" xmlns:o="urn:schemas-microsoft-com:office:office" xmlns:oel="http://schemas.microsoft.com/office/2019/extlst" xmlns:r="http://schemas.openxmlformats.org/officeDocument/2006/relationships" xmlns:m="http://schemas.openxmlformats.org/officeDocument/2006/math" xmlns:v="urn:schemas-microsoft-com:vml" xmlns:wp14="http://schemas.microsoft.com/office/word/2010/wordprocessingDrawing" xmlns:wp="http://schemas.openxmlformats.org/drawingml/2006/wordprocessingDrawing" xmlns:w10="urn:schemas-microsoft-com:office:word" xmlns:w="http://schemas.openxmlformats.org/wordprocessingml/2006/main" xmlns:w14="http://schemas.microsoft.com/office/word/2010/wordml" xmlns:w15="http://schemas.microsoft.com/office/word/2012/wordml" xmlns:w16cex="http://schemas.microsoft.com/office/word/2018/wordml/cex" xmlns:w16cid="http://schemas.microsoft.com/office/word/2016/wordml/cid" xmlns:w16="http://schemas.microsoft.com/office/word/2018/wordml" xmlns:w16du="http://schemas.microsoft.com/office/word/2023/wordml/word16du" xmlns:w16sdtdh="http://schemas.microsoft.com/office/word/2020/wordml/sdtdatahash" xmlns:w16se="http://schemas.microsoft.com/office/word/2015/wordml/symex" xmlns:wpg="http://schemas.microsoft.com/office/word/2010/wordprocessingGroup" xmlns:wpi="http://schemas.microsoft.com/office/word/2010/wordprocessingInk" xmlns:wne="http://schemas.microsoft.com/office/word/2006/wordml" xmlns:wps="http://schemas.microsoft.com/office/word/2010/wordprocessingShape" mc:Ignorable="w14 w15 w16se w16cid w16 w16cex w16sdtdh w16du wp14">
   <w15:person w15:author="Geoff Keston">
     <w15:presenceInfo w15:providerId="Windows Live" w15:userId="c6870a18179d967b"/>
   </w15:person>
@@ -4653,7 +4672,7 @@
 </file>
 
 <file path=word/styles.xml><?xml version="1.0" encoding="utf-8"?>
-<w:styles xmlns:mc="http://schemas.openxmlformats.org/markup-compatibility/2006" xmlns:r="http://schemas.openxmlformats.org/officeDocument/2006/relationships" xmlns:w="http://schemas.openxmlformats.org/wordprocessingml/2006/main" xmlns:w14="http://schemas.microsoft.com/office/word/2010/wordml" xmlns:w15="http://schemas.microsoft.com/office/word/2012/wordml" xmlns:w16cex="http://schemas.microsoft.com/office/word/2018/wordml/cex" xmlns:w16cid="http://schemas.microsoft.com/office/word/2016/wordml/cid" xmlns:w16="http://schemas.microsoft.com/office/word/2018/wordml" xmlns:w16sdtdh="http://schemas.microsoft.com/office/word/2020/wordml/sdtdatahash" xmlns:w16se="http://schemas.microsoft.com/office/word/2015/wordml/symex" mc:Ignorable="w14 w15 w16se w16cid w16 w16cex w16sdtdh">
+<w:styles xmlns:mc="http://schemas.openxmlformats.org/markup-compatibility/2006" xmlns:r="http://schemas.openxmlformats.org/officeDocument/2006/relationships" xmlns:w="http://schemas.openxmlformats.org/wordprocessingml/2006/main" xmlns:w14="http://schemas.microsoft.com/office/word/2010/wordml" xmlns:w15="http://schemas.microsoft.com/office/word/2012/wordml" xmlns:w16cex="http://schemas.microsoft.com/office/word/2018/wordml/cex" xmlns:w16cid="http://schemas.microsoft.com/office/word/2016/wordml/cid" xmlns:w16="http://schemas.microsoft.com/office/word/2018/wordml" xmlns:w16du="http://schemas.microsoft.com/office/word/2023/wordml/word16du" xmlns:w16sdtdh="http://schemas.microsoft.com/office/word/2020/wordml/sdtdatahash" xmlns:w16se="http://schemas.microsoft.com/office/word/2015/wordml/symex" mc:Ignorable="w14 w15 w16se w16cid w16 w16cex w16sdtdh w16du">
   <w:docDefaults>
     <w:rPrDefault>
       <w:rPr>
@@ -5826,10 +5845,21 @@
 </file>
 
 <file path=customXml/item2.xml><?xml version="1.0" encoding="utf-8"?>
-<b:Sources xmlns:b="http://schemas.openxmlformats.org/officeDocument/2006/bibliography" xmlns="http://schemas.openxmlformats.org/officeDocument/2006/bibliography" SelectedStyle="\APASixthEditionOfficeOnline.xsl" StyleName="APA" Version="6"/>
+<?mso-contentType ?>
+<FormTemplates xmlns="http://schemas.microsoft.com/sharepoint/v3/contenttype/forms">
+  <Display>DocumentLibraryForm</Display>
+  <Edit>DocumentLibraryForm</Edit>
+  <New>DocumentLibraryForm</New>
+</FormTemplates>
 </file>
 
 <file path=customXml/item3.xml><?xml version="1.0" encoding="utf-8"?>
+<p:properties xmlns:p="http://schemas.microsoft.com/office/2006/metadata/properties" xmlns:xsi="http://www.w3.org/2001/XMLSchema-instance" xmlns:pc="http://schemas.microsoft.com/office/infopath/2007/PartnerControls">
+  <documentManagement/>
+</p:properties>
+</file>
+
+<file path=customXml/item4.xml><?xml version="1.0" encoding="utf-8"?>
 <ct:contentTypeSchema xmlns:ct="http://schemas.microsoft.com/office/2006/metadata/contentType" xmlns:ma="http://schemas.microsoft.com/office/2006/metadata/properties/metaAttributes" ct:_="" ma:_="" ma:contentTypeName="Document" ma:contentTypeID="0x010100B30A6C8CC933FE4AA932D5594F86B921" ma:contentTypeVersion="13" ma:contentTypeDescription="Create a new document." ma:contentTypeScope="" ma:versionID="3972c484a162d383ffd5e1a5fdc72d70">
   <xsd:schema xmlns:xsd="http://www.w3.org/2001/XMLSchema" xmlns:xs="http://www.w3.org/2001/XMLSchema" xmlns:p="http://schemas.microsoft.com/office/2006/metadata/properties" xmlns:ns3="929e77fb-bf90-433b-97aa-507dc7277d0f" xmlns:ns4="a1f4a185-c60b-43e7-b9e6-016d7b3b62e2" targetNamespace="http://schemas.microsoft.com/office/2006/metadata/properties" ma:root="true" ma:fieldsID="7288b72bdadb636fc46a2a856e78afc8" ns3:_="" ns4:_="">
     <xsd:import namespace="929e77fb-bf90-433b-97aa-507dc7277d0f"/>
@@ -6052,19 +6082,8 @@
 </ct:contentTypeSchema>
 </file>
 
-<file path=customXml/item4.xml><?xml version="1.0" encoding="utf-8"?>
-<p:properties xmlns:p="http://schemas.microsoft.com/office/2006/metadata/properties" xmlns:xsi="http://www.w3.org/2001/XMLSchema-instance" xmlns:pc="http://schemas.microsoft.com/office/infopath/2007/PartnerControls">
-  <documentManagement/>
-</p:properties>
-</file>
-
 <file path=customXml/item5.xml><?xml version="1.0" encoding="utf-8"?>
-<?mso-contentType ?>
-<FormTemplates xmlns="http://schemas.microsoft.com/sharepoint/v3/contenttype/forms">
-  <Display>DocumentLibraryForm</Display>
-  <Edit>DocumentLibraryForm</Edit>
-  <New>DocumentLibraryForm</New>
-</FormTemplates>
+<b:Sources xmlns:b="http://schemas.openxmlformats.org/officeDocument/2006/bibliography" xmlns="http://schemas.openxmlformats.org/officeDocument/2006/bibliography" SelectedStyle="\APASixthEditionOfficeOnline.xsl" StyleName="APA" Version="6"/>
 </file>
 
 <file path=customXml/itemProps1.xml><?xml version="1.0" encoding="utf-8"?>
@@ -6076,14 +6095,23 @@
 </file>
 
 <file path=customXml/itemProps2.xml><?xml version="1.0" encoding="utf-8"?>
-<ds:datastoreItem xmlns:ds="http://schemas.openxmlformats.org/officeDocument/2006/customXml" ds:itemID="{E62424D2-2E22-48C7-BF10-03E75D1AC97D}">
+<ds:datastoreItem xmlns:ds="http://schemas.openxmlformats.org/officeDocument/2006/customXml" ds:itemID="{6318BF04-1B46-4A76-9AA8-6E064F3909CD}">
   <ds:schemaRefs>
-    <ds:schemaRef ds:uri="http://schemas.openxmlformats.org/officeDocument/2006/bibliography"/>
+    <ds:schemaRef ds:uri="http://schemas.microsoft.com/sharepoint/v3/contenttype/forms"/>
   </ds:schemaRefs>
 </ds:datastoreItem>
 </file>
 
 <file path=customXml/itemProps3.xml><?xml version="1.0" encoding="utf-8"?>
+<ds:datastoreItem xmlns:ds="http://schemas.openxmlformats.org/officeDocument/2006/customXml" ds:itemID="{51355217-B223-43A7-B9C9-238D6B8CBFB4}">
+  <ds:schemaRefs>
+    <ds:schemaRef ds:uri="http://schemas.microsoft.com/office/2006/metadata/properties"/>
+    <ds:schemaRef ds:uri="http://schemas.microsoft.com/office/infopath/2007/PartnerControls"/>
+  </ds:schemaRefs>
+</ds:datastoreItem>
+</file>
+
+<file path=customXml/itemProps4.xml><?xml version="1.0" encoding="utf-8"?>
 <ds:datastoreItem xmlns:ds="http://schemas.openxmlformats.org/officeDocument/2006/customXml" ds:itemID="{FE60BE5B-2883-4A15-BEF2-82206EE6E8A5}">
   <ds:schemaRefs>
     <ds:schemaRef ds:uri="http://schemas.microsoft.com/office/2006/metadata/contentType"/>
@@ -6102,19 +6130,10 @@
 </ds:datastoreItem>
 </file>
 
-<file path=customXml/itemProps4.xml><?xml version="1.0" encoding="utf-8"?>
-<ds:datastoreItem xmlns:ds="http://schemas.openxmlformats.org/officeDocument/2006/customXml" ds:itemID="{51355217-B223-43A7-B9C9-238D6B8CBFB4}">
+<file path=customXml/itemProps5.xml><?xml version="1.0" encoding="utf-8"?>
+<ds:datastoreItem xmlns:ds="http://schemas.openxmlformats.org/officeDocument/2006/customXml" ds:itemID="{E62424D2-2E22-48C7-BF10-03E75D1AC97D}">
   <ds:schemaRefs>
-    <ds:schemaRef ds:uri="http://schemas.microsoft.com/office/2006/metadata/properties"/>
-    <ds:schemaRef ds:uri="http://schemas.microsoft.com/office/infopath/2007/PartnerControls"/>
-  </ds:schemaRefs>
-</ds:datastoreItem>
-</file>
-
-<file path=customXml/itemProps5.xml><?xml version="1.0" encoding="utf-8"?>
-<ds:datastoreItem xmlns:ds="http://schemas.openxmlformats.org/officeDocument/2006/customXml" ds:itemID="{6318BF04-1B46-4A76-9AA8-6E064F3909CD}">
-  <ds:schemaRefs>
-    <ds:schemaRef ds:uri="http://schemas.microsoft.com/sharepoint/v3/contenttype/forms"/>
+    <ds:schemaRef ds:uri="http://schemas.openxmlformats.org/officeDocument/2006/bibliography"/>
   </ds:schemaRefs>
 </ds:datastoreItem>
 </file>
</xml_diff>